<commit_message>
changes to boussinesq, cv, cover letter, resume
</commit_message>
<xml_diff>
--- a/professional/industry/resume/resume.docx
+++ b/professional/industry/resume/resume.docx
@@ -196,13 +196,7 @@
         <w:ind w:left="116" w:right="-20"/>
       </w:pPr>
       <w:r>
-        <w:t>817</w:t>
-      </w:r>
-      <w:r>
-        <w:rPr>
-          <w:spacing w:val="13"/>
-        </w:rPr>
-        <w:t xml:space="preserve"> </w:t>
+        <w:t xml:space="preserve">39 </w:t>
       </w:r>
       <w:r>
         <w:t>Bir</w:t>
@@ -1897,10 +1891,7 @@
         <w:t>A</w:t>
       </w:r>
       <w:r>
-        <w:t>TLAB,</w:t>
-      </w:r>
-      <w:r>
-        <w:t xml:space="preserve"> </w:t>
+        <w:t xml:space="preserve">TLAB, </w:t>
       </w:r>
       <w:r>
         <w:rPr>

</xml_diff>